<commit_message>
comando linux docker ip+url
</commit_message>
<xml_diff>
--- a/Comandos Git.docx
+++ b/Comandos Git.docx
@@ -223,14 +223,16 @@
         <w:spacing w:after="0" w:line="240" w:lineRule="auto"/>
         <w:rPr>
           <w:rFonts w:ascii="Segoe UI" w:eastAsia="Times New Roman" w:hAnsi="Segoe UI" w:cs="Segoe UI"/>
-          <w:sz w:val="21"/>
-          <w:szCs w:val="21"/>
-          <w:lang w:val="en-US" w:eastAsia="es-SV"/>
-        </w:rPr>
-      </w:pPr>
-      <w:r>
-        <w:rPr>
-          <w:rFonts w:ascii="Segoe UI" w:eastAsia="Times New Roman" w:hAnsi="Segoe UI" w:cs="Segoe UI"/>
+          <w:color w:val="FF0000"/>
+          <w:sz w:val="21"/>
+          <w:szCs w:val="21"/>
+          <w:lang w:val="en-US" w:eastAsia="es-SV"/>
+        </w:rPr>
+      </w:pPr>
+      <w:r>
+        <w:rPr>
+          <w:rFonts w:ascii="Segoe UI" w:eastAsia="Times New Roman" w:hAnsi="Segoe UI" w:cs="Segoe UI"/>
+          <w:color w:val="FF0000"/>
           <w:sz w:val="21"/>
           <w:szCs w:val="21"/>
           <w:lang w:val="en-US" w:eastAsia="es-SV"/>

</xml_diff>